<commit_message>
working on getting week 2 slides up..
</commit_message>
<xml_diff>
--- a/01-course-notes/02-inference-for-a-single-categorical-variable.docx
+++ b/01-course-notes/02-inference-for-a-single-categorical-variable.docx
@@ -75,7 +75,7 @@
         <w:pStyle w:val="FirstParagraph"/>
       </w:pPr>
       <w:r>
-        <w:t xml:space="preserve">In this chapter, we will discuss methods for making decisions concerning research questions involving only a single categorical variable. Even though we’ll be adding lots of terminology along the way, we will use the same logical approach to answering questions that was introduced in Chapter 1.</w:t>
+        <w:t xml:space="preserve">In this chapter, we will discuss methods for making decisions concerning research questions involving only a one proportion. Even though we’ll be adding lots of terminology along the way, we will use the same logical approach to answering questions that was introduced in Chapter 1.</w:t>
       </w:r>
     </w:p>
     <w:bookmarkStart w:id="54" w:name="formal-hypothesis-testing"/>
@@ -122,7 +122,23 @@
         <w:pStyle w:val="FirstParagraph"/>
       </w:pPr>
       <w:r>
-        <w:t xml:space="preserve">In each of the previous examples, we tested a claim about a population parameter of interest.</w:t>
+        <w:t xml:space="preserve">In each of the previous examples, we tested a claim about a</w:t>
+      </w:r>
+      <w:r>
+        <w:t xml:space="preserve"> </w:t>
+      </w:r>
+      <w:r>
+        <w:rPr>
+          <w:bCs/>
+          <w:b/>
+        </w:rPr>
+        <w:t xml:space="preserve">population parameter</w:t>
+      </w:r>
+      <w:r>
+        <w:t xml:space="preserve"> </w:t>
+      </w:r>
+      <w:r>
+        <w:t xml:space="preserve">of interest.</w:t>
       </w:r>
     </w:p>
     <w:tbl>
@@ -172,7 +188,7 @@
                     <a:graphicData uri="http://schemas.openxmlformats.org/drawingml/2006/picture">
                       <pic:pic>
                         <pic:nvPicPr>
-                          <pic:cNvPr descr="C:\PROGRA~1\RStudio\RESOUR~1\app\bin\quarto\share\formats\docx\note.png" id="22" name="Picture"/>
+                          <pic:cNvPr descr="C:\Users\erobin17\AppData\Local\Programs\Quarto\share\formats\docx\note.png" id="22" name="Picture"/>
                           <pic:cNvPicPr>
                             <a:picLocks noChangeArrowheads="1" noChangeAspect="1"/>
                           </pic:cNvPicPr>
@@ -251,7 +267,20 @@
               <w:t xml:space="preserve"> </w:t>
             </w:r>
             <w:r>
-              <w:t xml:space="preserve">is a numerical descriptive measure of a population. This value is almost always unknown, and our goal is to either estimate this parameter or test claims regarding it.</w:t>
+              <w:t xml:space="preserve">is a numerical descriptive measure of a</w:t>
+            </w:r>
+            <w:r>
+              <w:t xml:space="preserve"> </w:t>
+            </w:r>
+            <w:r>
+              <w:rPr>
+                <w:iCs/>
+                <w:i/>
+              </w:rPr>
+              <w:t xml:space="preserve">population</w:t>
+            </w:r>
+            <w:r>
+              <w:t xml:space="preserve">. This value is almost always unknown, and our goal is to either estimate this parameter or test claims regarding it.</w:t>
             </w:r>
           </w:p>
           <w:p>
@@ -278,10 +307,20 @@
               <w:t xml:space="preserve"> </w:t>
             </w:r>
             <w:r>
-              <w:t xml:space="preserve">is a numerical descriptive measure of a sample. This value is calculated from the observed data.</w:t>
-            </w:r>
-            <w:r>
-              <w:br/>
+              <w:t xml:space="preserve">is a numerical descriptive measure of a</w:t>
+            </w:r>
+            <w:r>
+              <w:t xml:space="preserve"> </w:t>
+            </w:r>
+            <w:r>
+              <w:rPr>
+                <w:iCs/>
+                <w:i/>
+              </w:rPr>
+              <w:t xml:space="preserve">sample</w:t>
+            </w:r>
+            <w:r>
+              <w:t xml:space="preserve">. This value is calculated from the observed data.</w:t>
             </w:r>
           </w:p>
         </w:tc>
@@ -528,7 +567,7 @@
                     <a:graphicData uri="http://schemas.openxmlformats.org/drawingml/2006/picture">
                       <pic:pic>
                         <pic:nvPicPr>
-                          <pic:cNvPr descr="C:\PROGRA~1\RStudio\RESOUR~1\app\bin\quarto\share\formats\docx\note.png" id="24" name="Picture"/>
+                          <pic:cNvPr descr="C:\Users\erobin17\AppData\Local\Programs\Quarto\share\formats\docx\note.png" id="24" name="Picture"/>
                           <pic:cNvPicPr>
                             <a:picLocks noChangeArrowheads="1" noChangeAspect="1"/>
                           </pic:cNvPicPr>
@@ -711,10 +750,7 @@
               <w:jc w:val="left"/>
             </w:pPr>
             <w:r>
-              <w:t xml:space="preserve">Is there statistical evidence for gender discrimination against females?</w:t>
-            </w:r>
-            <w:r>
-              <w:br/>
+              <w:t xml:space="preserve">Is there statistical evidence for sex discrimination against females?  |</w:t>
             </w:r>
           </w:p>
         </w:tc>
@@ -809,7 +845,7 @@
                     <a:graphicData uri="http://schemas.openxmlformats.org/drawingml/2006/picture">
                       <pic:pic>
                         <pic:nvPicPr>
-                          <pic:cNvPr descr="C:\PROGRA~1\RStudio\RESOUR~1\app\bin\quarto\share\formats\docx\note.png" id="27" name="Picture"/>
+                          <pic:cNvPr descr="C:\Users\erobin17\AppData\Local\Programs\Quarto\share\formats\docx\note.png" id="27" name="Picture"/>
                           <pic:cNvPicPr>
                             <a:picLocks noChangeArrowheads="1" noChangeAspect="1"/>
                           </pic:cNvPicPr>
@@ -1116,41 +1152,16 @@
       </w:tr>
       <w:tr>
         <w:tc>
-          <w:tcPr/>
+          <w:tcPr>
+            <w:gridSpan w:val="2"/>
+          </w:tcPr>
           <w:p>
             <w:pPr>
               <w:pStyle w:val="Compact"/>
               <w:jc w:val="left"/>
             </w:pPr>
             <w:r>
-              <w:t xml:space="preserve">Is there statistical evidence for gender discrimination against females?</w:t>
-            </w:r>
-            <w:r>
-              <w:br/>
-            </w:r>
-            <w:r>
-              <w:br/>
-            </w:r>
-            <w:r>
-              <w:br/>
-            </w:r>
-            <w:r>
-              <w:br/>
-            </w:r>
-            <w:r>
-              <w:br/>
-            </w:r>
-          </w:p>
-        </w:tc>
-        <w:tc>
-          <w:tcPr/>
-          <w:p>
-            <w:pPr>
-              <w:pStyle w:val="Compact"/>
-              <w:jc w:val="left"/>
-            </w:pPr>
-            <w:r>
-              <w:t xml:space="preserve">H</w:t>
+              <w:t xml:space="preserve">Is there statistical evidence for sex discrimination against females?  | H</w:t>
             </w:r>
             <w:r>
               <w:rPr>
@@ -1159,16 +1170,19 @@
               <w:t xml:space="preserve">0</w:t>
             </w:r>
             <w:r>
-              <w:t xml:space="preserve">: The selection process is fair.</w:t>
-            </w:r>
-            <w:r>
-              <w:br/>
-            </w:r>
-            <w:r>
-              <w:br/>
-            </w:r>
-            <w:r>
-              <w:t xml:space="preserve">H</w:t>
+              <w:t xml:space="preserve">: The selection process is fair.  |</w:t>
+            </w:r>
+            <w:r>
+              <w:t xml:space="preserve"> </w:t>
+            </w:r>
+            <w:r>
+              <w:t xml:space="preserve">  |</w:t>
+            </w:r>
+            <w:r>
+              <w:br/>
+            </w:r>
+            <w:r>
+              <w:t xml:space="preserve">  | H</w:t>
             </w:r>
             <w:r>
               <w:rPr>
@@ -1183,7 +1197,13 @@
               <w:br/>
             </w:r>
             <w:r>
-              <w:br/>
+              <w:t xml:space="preserve">  |</w:t>
+            </w:r>
+            <w:r>
+              <w:br/>
+            </w:r>
+            <w:r>
+              <w:t xml:space="preserve">  |</w:t>
             </w:r>
           </w:p>
         </w:tc>
@@ -1413,47 +1433,16 @@
       </w:tr>
       <w:tr>
         <w:tc>
-          <w:tcPr/>
+          <w:tcPr>
+            <w:gridSpan w:val="2"/>
+          </w:tcPr>
           <w:p>
             <w:pPr>
               <w:pStyle w:val="Compact"/>
               <w:jc w:val="left"/>
             </w:pPr>
             <w:r>
-              <w:t xml:space="preserve">Is there statistical evidence for</w:t>
-            </w:r>
-            <w:r>
-              <w:t xml:space="preserve"> </w:t>
-            </w:r>
-            <w:r>
-              <w:t xml:space="preserve">gender discrimination against females?</w:t>
-            </w:r>
-            <w:r>
-              <w:br/>
-            </w:r>
-            <w:r>
-              <w:br/>
-            </w:r>
-            <w:r>
-              <w:br/>
-            </w:r>
-            <w:r>
-              <w:br/>
-            </w:r>
-            <w:r>
-              <w:br/>
-            </w:r>
-          </w:p>
-        </w:tc>
-        <w:tc>
-          <w:tcPr/>
-          <w:p>
-            <w:pPr>
-              <w:pStyle w:val="Compact"/>
-              <w:jc w:val="left"/>
-            </w:pPr>
-            <w:r>
-              <w:t xml:space="preserve">H</w:t>
+              <w:t xml:space="preserve">Is there statistical evidence for | H</w:t>
             </w:r>
             <w:r>
               <w:rPr>
@@ -1465,16 +1454,28 @@
               <w:t xml:space="preserve">:</w:t>
             </w:r>
             <w:r>
-              <w:br/>
-            </w:r>
-            <w:r>
-              <w:br/>
-            </w:r>
-            <w:r>
-              <w:br/>
-            </w:r>
-            <w:r>
-              <w:t xml:space="preserve">H</w:t>
+              <w:t xml:space="preserve"> </w:t>
+            </w:r>
+            <w:r>
+              <w:t xml:space="preserve">sex discrimination against females? |   |</w:t>
+            </w:r>
+            <w:r>
+              <w:t xml:space="preserve"> </w:t>
+            </w:r>
+            <w:r>
+              <w:t xml:space="preserve">  |</w:t>
+            </w:r>
+            <w:r>
+              <w:br/>
+            </w:r>
+            <w:r>
+              <w:t xml:space="preserve">  |</w:t>
+            </w:r>
+            <w:r>
+              <w:br/>
+            </w:r>
+            <w:r>
+              <w:t xml:space="preserve">  | H</w:t>
             </w:r>
             <w:r>
               <w:rPr>
@@ -1486,7 +1487,16 @@
               <w:t xml:space="preserve">:</w:t>
             </w:r>
             <w:r>
-              <w:br/>
+              <w:t xml:space="preserve"> </w:t>
+            </w:r>
+            <w:r>
+              <w:t xml:space="preserve">  |</w:t>
+            </w:r>
+            <w:r>
+              <w:br/>
+            </w:r>
+            <w:r>
+              <w:t xml:space="preserve">  |</w:t>
             </w:r>
             <w:r>
               <w:br/>
@@ -1852,13 +1862,13 @@
               <w:jc w:val="left"/>
             </w:pPr>
             <w:r>
-              <w:t xml:space="preserve">Is there statistical evidence for gender</w:t>
+              <w:t xml:space="preserve">Is there statistical evidence for sex</w:t>
             </w:r>
             <w:r>
               <w:t xml:space="preserve"> </w:t>
             </w:r>
             <w:r>
-              <w:t xml:space="preserve">gender discrimination against females?</w:t>
+              <w:t xml:space="preserve">sex discrimination against females?</w:t>
             </w:r>
             <w:r>
               <w:br/>
@@ -1881,7 +1891,9 @@
           </w:p>
         </w:tc>
         <w:tc>
-          <w:tcPr/>
+          <w:tcPr>
+            <w:gridSpan w:val="2"/>
+          </w:tcPr>
           <w:p>
             <w:pPr>
               <w:pStyle w:val="Compact"/>
@@ -1897,16 +1909,25 @@
               <w:t xml:space="preserve">0</w:t>
             </w:r>
             <w:r>
-              <w:t xml:space="preserve">:</w:t>
-            </w:r>
-            <w:r>
-              <w:br/>
-            </w:r>
-            <w:r>
-              <w:br/>
-            </w:r>
-            <w:r>
-              <w:br/>
+              <w:t xml:space="preserve">:  | Lower-tailed Test</w:t>
+            </w:r>
+            <w:r>
+              <w:br/>
+            </w:r>
+            <w:r>
+              <w:t xml:space="preserve">  |   |</w:t>
+            </w:r>
+            <w:r>
+              <w:t xml:space="preserve"> </w:t>
+            </w:r>
+            <w:r>
+              <w:t xml:space="preserve">  |</w:t>
+            </w:r>
+            <w:r>
+              <w:br/>
+            </w:r>
+            <w:r>
+              <w:t xml:space="preserve">  |</w:t>
             </w:r>
             <w:r>
               <w:br/>
@@ -1921,53 +1942,25 @@
               <w:t xml:space="preserve">A</w:t>
             </w:r>
             <w:r>
-              <w:t xml:space="preserve">:</w:t>
-            </w:r>
-            <w:r>
-              <w:br/>
-            </w:r>
-            <w:r>
-              <w:br/>
-            </w:r>
-            <w:r>
-              <w:br/>
-            </w:r>
-            <w:r>
-              <w:br/>
-            </w:r>
-          </w:p>
-        </w:tc>
-        <w:tc>
-          <w:tcPr/>
-          <w:p>
-            <w:pPr>
-              <w:jc w:val="left"/>
-            </w:pPr>
-            <w:r>
-              <w:t xml:space="preserve">Lower-tailed Test</w:t>
-            </w:r>
-            <w:r>
-              <w:br/>
-            </w:r>
-            <w:r>
-              <w:br/>
-            </w:r>
-            <w:r>
-              <w:br/>
-            </w:r>
-            <w:r>
-              <w:br/>
-            </w:r>
-          </w:p>
-          <w:p>
-            <w:pPr>
-              <w:jc w:val="left"/>
-            </w:pPr>
-            <w:r>
-              <w:br/>
-            </w:r>
-            <w:r>
-              <w:br/>
+              <w:t xml:space="preserve">:  |</w:t>
+            </w:r>
+            <w:r>
+              <w:t xml:space="preserve"> </w:t>
+            </w:r>
+            <w:r>
+              <w:t xml:space="preserve">  |</w:t>
+            </w:r>
+            <w:r>
+              <w:br/>
+            </w:r>
+            <w:r>
+              <w:t xml:space="preserve">  |</w:t>
+            </w:r>
+            <w:r>
+              <w:br/>
+            </w:r>
+            <w:r>
+              <w:t xml:space="preserve">  |</w:t>
             </w:r>
             <w:r>
               <w:br/>
@@ -2161,7 +2154,7 @@
                     <a:graphicData uri="http://schemas.openxmlformats.org/drawingml/2006/picture">
                       <pic:pic>
                         <pic:nvPicPr>
-                          <pic:cNvPr descr="C:\PROGRA~1\RStudio\RESOUR~1\app\bin\quarto\share\formats\docx\note.png" id="30" name="Picture"/>
+                          <pic:cNvPr descr="C:\Users\erobin17\AppData\Local\Programs\Quarto\share\formats\docx\note.png" id="30" name="Picture"/>
                           <pic:cNvPicPr>
                             <a:picLocks noChangeArrowheads="1" noChangeAspect="1"/>
                           </pic:cNvPicPr>
@@ -2234,7 +2227,7 @@
               <w:t xml:space="preserve"> </w:t>
             </w:r>
             <w:r>
-              <w:t xml:space="preserve">The observed result must fall in the upper 5% of the reference distribution.</w:t>
+              <w:t xml:space="preserve">The observed result must fall in the upper 5% of the null sampling distribution.</w:t>
             </w:r>
           </w:p>
         </w:tc>
@@ -2394,7 +2387,7 @@
                     <a:graphicData uri="http://schemas.openxmlformats.org/drawingml/2006/picture">
                       <pic:pic>
                         <pic:nvPicPr>
-                          <pic:cNvPr descr="C:\PROGRA~1\RStudio\RESOUR~1\app\bin\quarto\share\formats\docx\note.png" id="35" name="Picture"/>
+                          <pic:cNvPr descr="C:\Users\erobin17\AppData\Local\Programs\Quarto\share\formats\docx\note.png" id="35" name="Picture"/>
                           <pic:cNvPicPr>
                             <a:picLocks noChangeArrowheads="1" noChangeAspect="1"/>
                           </pic:cNvPicPr>
@@ -2467,7 +2460,7 @@
               <w:t xml:space="preserve"> </w:t>
             </w:r>
             <w:r>
-              <w:t xml:space="preserve">The observed result must fall in the lower 5% of the reference distribution.</w:t>
+              <w:t xml:space="preserve">The observed result must fall in the lower 5% of the null sampling distribution.</w:t>
             </w:r>
           </w:p>
         </w:tc>
@@ -2478,7 +2471,7 @@
         <w:pStyle w:val="BodyText"/>
       </w:pPr>
       <w:r>
-        <w:t xml:space="preserve">Is there statistical evidence for gender discrimination against females?</w:t>
+        <w:t xml:space="preserve">Is there statistical evidence for sex discrimination against females?</w:t>
       </w:r>
     </w:p>
     <w:tbl>
@@ -2601,7 +2594,7 @@
                     <a:graphicData uri="http://schemas.openxmlformats.org/drawingml/2006/picture">
                       <pic:pic>
                         <pic:nvPicPr>
-                          <pic:cNvPr descr="C:\PROGRA~1\RStudio\RESOUR~1\app\bin\quarto\share\formats\docx\note.png" id="40" name="Picture"/>
+                          <pic:cNvPr descr="C:\Users\erobin17\AppData\Local\Programs\Quarto\share\formats\docx\note.png" id="40" name="Picture"/>
                           <pic:cNvPicPr>
                             <a:picLocks noChangeArrowheads="1" noChangeAspect="1"/>
                           </pic:cNvPicPr>
@@ -2674,7 +2667,7 @@
               <w:t xml:space="preserve"> </w:t>
             </w:r>
             <w:r>
-              <w:t xml:space="preserve">The observed result must fall in either the upper 2.5% or the lower 2.5% of the reference distribution.</w:t>
+              <w:t xml:space="preserve">The observed result must fall in either the upper 2.5% or the lower 2.5% of the null sampling distribution.</w:t>
             </w:r>
           </w:p>
         </w:tc>
@@ -2808,7 +2801,7 @@
                     <a:graphicData uri="http://schemas.openxmlformats.org/drawingml/2006/picture">
                       <pic:pic>
                         <pic:nvPicPr>
-                          <pic:cNvPr descr="C:\PROGRA~1\RStudio\RESOUR~1\app\bin\quarto\share\formats\docx\tip.png" id="46" name="Picture"/>
+                          <pic:cNvPr descr="C:\Users\erobin17\AppData\Local\Programs\Quarto\share\formats\docx\tip.png" id="46" name="Picture"/>
                           <pic:cNvPicPr>
                             <a:picLocks noChangeArrowheads="1" noChangeAspect="1"/>
                           </pic:cNvPicPr>
@@ -2948,7 +2941,7 @@
                     <a:graphicData uri="http://schemas.openxmlformats.org/drawingml/2006/picture">
                       <pic:pic>
                         <pic:nvPicPr>
-                          <pic:cNvPr descr="C:\PROGRA~1\RStudio\RESOUR~1\app\bin\quarto\share\formats\docx\note.png" id="48" name="Picture"/>
+                          <pic:cNvPr descr="C:\Users\erobin17\AppData\Local\Programs\Quarto\share\formats\docx\note.png" id="48" name="Picture"/>
                           <pic:cNvPicPr>
                             <a:picLocks noChangeArrowheads="1" noChangeAspect="1"/>
                           </pic:cNvPicPr>
@@ -3015,7 +3008,7 @@
                 <w:bCs/>
                 <w:b/>
               </w:rPr>
-              <w:t xml:space="preserve">P-value</w:t>
+              <w:t xml:space="preserve">p-value</w:t>
             </w:r>
             <w:r>
               <w:t xml:space="preserve">: The probability of observing an outcome as extreme (or even more extreme) than the observed study result, assuming the null hypothesis is true.</w:t>
@@ -3029,7 +3022,20 @@
         <w:pStyle w:val="BodyText"/>
       </w:pPr>
       <w:r>
-        <w:t xml:space="preserve">Note that in each of the above examples, we obtained the simulation results assuming the null hypothesis was true. Therefore, to estimate the p-value, we simply determine how often outcomes as extreme (or more extreme) than the observed study results appeared in our simulation study.</w:t>
+        <w:t xml:space="preserve">Note that in each of the above examples, we obtained the simulated results assuming the null hypothesis was true (plotted on the</w:t>
+      </w:r>
+      <w:r>
+        <w:t xml:space="preserve"> </w:t>
+      </w:r>
+      <w:r>
+        <w:rPr>
+          <w:iCs/>
+          <w:i/>
+        </w:rPr>
+        <w:t xml:space="preserve">null sampling distribution</w:t>
+      </w:r>
+      <w:r>
+        <w:t xml:space="preserve">). Therefore, to estimate the p-value, we simply determine how often outcomes as extreme (or more extreme) than the observed study results appeared in our simulation study.</w:t>
       </w:r>
     </w:p>
     <w:p>
@@ -3232,7 +3238,7 @@
                     <a:graphicData uri="http://schemas.openxmlformats.org/drawingml/2006/picture">
                       <pic:pic>
                         <pic:nvPicPr>
-                          <pic:cNvPr descr="C:\PROGRA~1\RStudio\RESOUR~1\app\bin\quarto\share\formats\docx\note.png" id="50" name="Picture"/>
+                          <pic:cNvPr descr="C:\Users\erobin17\AppData\Local\Programs\Quarto\share\formats\docx\note.png" id="50" name="Picture"/>
                           <pic:cNvPicPr>
                             <a:picLocks noChangeArrowheads="1" noChangeAspect="1"/>
                           </pic:cNvPicPr>
@@ -3271,7 +3277,7 @@
               <w:t xml:space="preserve"> </w:t>
             </w:r>
             <w:r>
-              <w:t xml:space="preserve">Making a Decision with P-Values</w:t>
+              <w:t xml:space="preserve">Making a Decision with p-values</w:t>
             </w:r>
           </w:p>
         </w:tc>
@@ -3318,9 +3324,6 @@
             <w:pPr>
               <w:pStyle w:val="BodyText"/>
             </w:pPr>
-            <w:pPr>
-              <w:spacing w:after="16"/>
-            </w:pPr>
             <w:r>
               <w:t xml:space="preserve">If the p-value is not less than 0.05 (5%), then the data do not provide enough statistical evidence to support the research question.</w:t>
             </w:r>
@@ -3367,7 +3370,7 @@
         <w:t xml:space="preserve"> </w:t>
       </w:r>
       <w:r>
-        <w:t xml:space="preserve">have been in the upper 5% of the reference distribution. As stated earlier, this implies that the observed study result is very unlikely to happen by chance under the null hypothesis, which supports the research question.</w:t>
+        <w:t xml:space="preserve">have been in the upper 5% of the null sampling distribution. As stated earlier, this implies that the observed study result is very unlikely to happen by chance under the null hypothesis, which supports the research question.</w:t>
       </w:r>
     </w:p>
     <w:p>
@@ -3488,7 +3491,7 @@
                     <a:graphicData uri="http://schemas.openxmlformats.org/drawingml/2006/picture">
                       <pic:pic>
                         <pic:nvPicPr>
-                          <pic:cNvPr descr="C:\PROGRA~1\RStudio\RESOUR~1\app\bin\quarto\share\formats\docx\note.png" id="52" name="Picture"/>
+                          <pic:cNvPr descr="C:\Users\erobin17\AppData\Local\Programs\Quarto\share\formats\docx\note.png" id="52" name="Picture"/>
                           <pic:cNvPicPr>
                             <a:picLocks noChangeArrowheads="1" noChangeAspect="1"/>
                           </pic:cNvPicPr>
@@ -3551,7 +3554,23 @@
               </w:numPr>
             </w:pPr>
             <w:r>
-              <w:t xml:space="preserve">If the p-value falls below 0.05, we have strong evidence to support the alternative hypothesis (i.e., the research question).</w:t>
+              <w:t xml:space="preserve">If the p-value falls below 0.05, we have</w:t>
+            </w:r>
+            <w:r>
+              <w:t xml:space="preserve"> </w:t>
+            </w:r>
+            <w:r>
+              <w:rPr>
+                <w:iCs/>
+                <w:i/>
+              </w:rPr>
+              <w:t xml:space="preserve">strong evidence</w:t>
+            </w:r>
+            <w:r>
+              <w:t xml:space="preserve"> </w:t>
+            </w:r>
+            <w:r>
+              <w:t xml:space="preserve">to support the alternative hypothesis (i.e., the research question).</w:t>
             </w:r>
           </w:p>
           <w:p>
@@ -3568,19 +3587,17 @@
               <w:t xml:space="preserve"> </w:t>
             </w:r>
             <w:r>
-              <w:t xml:space="preserve">“</w:t>
-            </w:r>
-            <w:r>
-              <w:t xml:space="preserve">marginal</w:t>
-            </w:r>
-            <w:r>
-              <w:t xml:space="preserve">”</w:t>
+              <w:rPr>
+                <w:iCs/>
+                <w:i/>
+              </w:rPr>
+              <w:t xml:space="preserve">marginal evidence</w:t>
             </w:r>
             <w:r>
               <w:t xml:space="preserve"> </w:t>
             </w:r>
             <w:r>
-              <w:t xml:space="preserve">evidence to support the alternative hypothesis (i.e., the research question).</w:t>
+              <w:t xml:space="preserve">to support the alternative hypothesis (i.e., the research question).</w:t>
             </w:r>
           </w:p>
           <w:p>
@@ -3591,7 +3608,23 @@
               </w:numPr>
             </w:pPr>
             <w:r>
-              <w:t xml:space="preserve">If the p-value is above 0.10, we have no evidence to support the research question</w:t>
+              <w:t xml:space="preserve">If the p-value is above 0.10, we</w:t>
+            </w:r>
+            <w:r>
+              <w:t xml:space="preserve"> </w:t>
+            </w:r>
+            <w:r>
+              <w:rPr>
+                <w:iCs/>
+                <w:i/>
+              </w:rPr>
+              <w:t xml:space="preserve">do have not have enough evidence</w:t>
+            </w:r>
+            <w:r>
+              <w:t xml:space="preserve"> </w:t>
+            </w:r>
+            <w:r>
+              <w:t xml:space="preserve">to support the research question</w:t>
             </w:r>
           </w:p>
         </w:tc>
@@ -3617,7 +3650,23 @@
         <w:t xml:space="preserve">”</w:t>
       </w:r>
       <w:r>
-        <w:t xml:space="preserve">)</w:t>
+        <w:t xml:space="preserve"> </w:t>
+      </w:r>
+      <w:r>
+        <w:t xml:space="preserve">– this is your</w:t>
+      </w:r>
+      <w:r>
+        <w:t xml:space="preserve"> </w:t>
+      </w:r>
+      <w:r>
+        <w:rPr>
+          <w:iCs/>
+          <w:i/>
+        </w:rPr>
+        <w:t xml:space="preserve">decision</w:t>
+      </w:r>
+      <w:r>
+        <w:t xml:space="preserve">.)</w:t>
       </w:r>
     </w:p>
     <w:p>
@@ -3863,7 +3912,7 @@
               <w:jc w:val="left"/>
             </w:pPr>
             <w:r>
-              <w:t xml:space="preserve">Is there statistical evidence of gender discrimination against females?</w:t>
+              <w:t xml:space="preserve">Is there statistical evidence of sex discrimination against females? |</w:t>
             </w:r>
           </w:p>
         </w:tc>
@@ -4521,7 +4570,7 @@
         <w:pStyle w:val="Heading2"/>
       </w:pPr>
       <w:r>
-        <w:t xml:space="preserve">Theoretical Approach to P-values</w:t>
+        <w:t xml:space="preserve">Theoretical Approach to p-values</w:t>
       </w:r>
     </w:p>
     <w:p>
@@ -4529,7 +4578,7 @@
         <w:pStyle w:val="FirstParagraph"/>
       </w:pPr>
       <w:r>
-        <w:t xml:space="preserve">There is one caveat regarding our current approach to obtaining a p-value. Certainly, different simulations will produce slightly different reference distributions. The general pattern will be the same, but variations do exist. For example, consider the Helper vs. Hinderer study.</w:t>
+        <w:t xml:space="preserve">There is one caveat regarding our current approach to obtaining a p-value. Certainly, different simulations will produce slightly different null sampling distributions. The general pattern will be the same, but variations do exist. For example, consider the Helper vs. Hinderer study.</w:t>
       </w:r>
     </w:p>
     <w:p>
@@ -4865,7 +4914,7 @@
         <w:pStyle w:val="BodyText"/>
       </w:pPr>
       <w:r>
-        <w:t xml:space="preserve">The following graphic shows what the distribution would look like if we kept repeating the simulation study over and over again, each time counting and plotting the number of infants that chose the helper toy (assuming there was no real preference in the population of all infants). This is known as the</w:t>
+        <w:t xml:space="preserve">The following graphic shows what the null sampling distribution would look like if we kept repeating the simulation study over and over again, each time counting and plotting the number of infants that chose the helper toy (assuming there was no real preference in the population of all infants). This is known as the</w:t>
       </w:r>
       <w:r>
         <w:t xml:space="preserve"> </w:t>
@@ -5012,7 +5061,7 @@
                     <a:graphicData uri="http://schemas.openxmlformats.org/drawingml/2006/picture">
                       <pic:pic>
                         <pic:nvPicPr>
-                          <pic:cNvPr descr="C:\PROGRA~1\RStudio\RESOUR~1\app\bin\quarto\share\formats\docx\note.png" id="67" name="Picture"/>
+                          <pic:cNvPr descr="C:\Users\erobin17\AppData\Local\Programs\Quarto\share\formats\docx\note.png" id="67" name="Picture"/>
                           <pic:cNvPicPr>
                             <a:picLocks noChangeArrowheads="1" noChangeAspect="1"/>
                           </pic:cNvPicPr>
@@ -5817,7 +5866,7 @@
                     <a:graphicData uri="http://schemas.openxmlformats.org/drawingml/2006/picture">
                       <pic:pic>
                         <pic:nvPicPr>
-                          <pic:cNvPr descr="C:\PROGRA~1\RStudio\RESOUR~1\app\bin\quarto\share\formats\docx\note.png" id="73" name="Picture"/>
+                          <pic:cNvPr descr="C:\Users\erobin17\AppData\Local\Programs\Quarto\share\formats\docx\note.png" id="73" name="Picture"/>
                           <pic:cNvPicPr>
                             <a:picLocks noChangeArrowheads="1" noChangeAspect="1"/>
                           </pic:cNvPicPr>
@@ -6453,7 +6502,7 @@
         <w:pStyle w:val="BodyText"/>
       </w:pPr>
       <w:r>
-        <w:t xml:space="preserve">A formal approach to calculating a confidence interval involves identifying the middle 95% of this distribution. That is, we need to find a lower endpoint that separates the bottom 2.5% of the distribution and an upper endpoint that separates the top 2.5% of the distribution. Let’s zoom in on this distribution so that we can find these endpoints:</w:t>
+        <w:t xml:space="preserve">A formal approach to calculating a confidence interval involves identifying the middle 95% of the sampling distribution. That is, we need to find a lower endpoint that separates the bottom 2.5% of the distribution and an upper endpoint that separates the top 2.5% of the distribution.</w:t>
       </w:r>
     </w:p>
     <w:p>
@@ -6663,13 +6712,13 @@
       </w:r>
     </w:p>
     <w:bookmarkEnd w:id="87"/>
-    <w:bookmarkStart w:id="107" w:name="approach-3-normal-approximation"/>
+    <w:bookmarkStart w:id="107" w:name="X95ec23b452bab1b9eeeb6e32b07af73392988f0"/>
     <w:p>
       <w:pPr>
         <w:pStyle w:val="Heading4"/>
       </w:pPr>
       <w:r>
-        <w:t xml:space="preserve">Approach 3: Normal Approximation</w:t>
+        <w:t xml:space="preserve">Approach 3: Normal Approximation (https://shiny.stat.ncsu.edu/jbpost2/NormalApproximation/)</w:t>
       </w:r>
     </w:p>
     <w:p>
@@ -7490,7 +7539,7 @@
                     <a:graphicData uri="http://schemas.openxmlformats.org/drawingml/2006/picture">
                       <pic:pic>
                         <pic:nvPicPr>
-                          <pic:cNvPr descr="C:\PROGRA~1\RStudio\RESOUR~1\app\bin\quarto\share\formats\docx\tip.png" id="95" name="Picture"/>
+                          <pic:cNvPr descr="C:\Users\erobin17\AppData\Local\Programs\Quarto\share\formats\docx\tip.png" id="95" name="Picture"/>
                           <pic:cNvPicPr>
                             <a:picLocks noChangeArrowheads="1" noChangeAspect="1"/>
                           </pic:cNvPicPr>
@@ -7760,7 +7809,7 @@
                     <a:graphicData uri="http://schemas.openxmlformats.org/drawingml/2006/picture">
                       <pic:pic>
                         <pic:nvPicPr>
-                          <pic:cNvPr descr="C:\PROGRA~1\RStudio\RESOUR~1\app\bin\quarto\share\formats\docx\warning.png" id="101" name="Picture"/>
+                          <pic:cNvPr descr="C:\Users\erobin17\AppData\Local\Programs\Quarto\share\formats\docx\warning.png" id="101" name="Picture"/>
                           <pic:cNvPicPr>
                             <a:picLocks noChangeArrowheads="1" noChangeAspect="1"/>
                           </pic:cNvPicPr>
@@ -8053,7 +8102,7 @@
                     <a:graphicData uri="http://schemas.openxmlformats.org/drawingml/2006/picture">
                       <pic:pic>
                         <pic:nvPicPr>
-                          <pic:cNvPr descr="C:\PROGRA~1\RStudio\RESOUR~1\app\bin\quarto\share\formats\docx\note.png" id="106" name="Picture"/>
+                          <pic:cNvPr descr="C:\Users\erobin17\AppData\Local\Programs\Quarto\share\formats\docx\note.png" id="106" name="Picture"/>
                           <pic:cNvPicPr>
                             <a:picLocks noChangeArrowheads="1" noChangeAspect="1"/>
                           </pic:cNvPicPr>
@@ -8169,13 +8218,31 @@
     </w:p>
     <w:bookmarkEnd w:id="107"/>
     <w:bookmarkEnd w:id="108"/>
-    <w:bookmarkStart w:id="115" w:name="what-does-95-confidence-really-mean"/>
+    <w:bookmarkStart w:id="115" w:name="X2e5be952e07a1015e00ef09fb7f3496991c737b"/>
     <w:p>
       <w:pPr>
         <w:pStyle w:val="Heading3"/>
       </w:pPr>
       <w:r>
-        <w:t xml:space="preserve">What Does 95% Confidence Really Mean?</w:t>
+        <w:t xml:space="preserve">Extension (on own if desired): What Does</w:t>
+      </w:r>
+      <w:r>
+        <w:t xml:space="preserve"> </w:t>
+      </w:r>
+      <w:r>
+        <w:t xml:space="preserve">“</w:t>
+      </w:r>
+      <w:r>
+        <w:t xml:space="preserve">95% Confident</w:t>
+      </w:r>
+      <w:r>
+        <w:t xml:space="preserve">”</w:t>
+      </w:r>
+      <w:r>
+        <w:t xml:space="preserve"> </w:t>
+      </w:r>
+      <w:r>
+        <w:t xml:space="preserve">Really Mean?</w:t>
       </w:r>
     </w:p>
     <w:p>
@@ -8926,7 +8993,7 @@
                     <a:graphicData uri="http://schemas.openxmlformats.org/drawingml/2006/picture">
                       <pic:pic>
                         <pic:nvPicPr>
-                          <pic:cNvPr descr="C:\PROGRA~1\RStudio\RESOUR~1\app\bin\quarto\share\formats\docx\note.png" id="114" name="Picture"/>
+                          <pic:cNvPr descr="C:\Users\erobin17\AppData\Local\Programs\Quarto\share\formats\docx\note.png" id="114" name="Picture"/>
                           <pic:cNvPicPr>
                             <a:picLocks noChangeArrowheads="1" noChangeAspect="1"/>
                           </pic:cNvPicPr>
@@ -8965,7 +9032,7 @@
               <w:t xml:space="preserve"> </w:t>
             </w:r>
             <w:r>
-              <w:t xml:space="preserve">Meaning of 95% Confidence</w:t>
+              <w:t xml:space="preserve">Big Picture: Meaning of 95% Confidence</w:t>
             </w:r>
           </w:p>
         </w:tc>

</xml_diff>